<commit_message>
Add Kosaraju's SCC algorithm
</commit_message>
<xml_diff>
--- a/Graph theory.docx
+++ b/Graph theory.docx
@@ -314,6 +314,7 @@
                 <w:lang w:val="en-US"/>
               </w:rPr>
             </w:pPr>
+            <w:proofErr w:type="gramStart"/>
             <w:r>
               <w:rPr>
                 <w:lang w:val="en-US"/>
@@ -324,7 +325,14 @@
               <w:rPr>
                 <w:lang w:val="en-US"/>
               </w:rPr>
-              <w:t>(V + E)</w:t>
+              <w:t>(</w:t>
+            </w:r>
+            <w:proofErr w:type="gramEnd"/>
+            <w:r>
+              <w:rPr>
+                <w:lang w:val="en-US"/>
+              </w:rPr>
+              <w:t>V + E)</w:t>
             </w:r>
           </w:p>
         </w:tc>
@@ -471,11 +479,19 @@
                 <w:lang w:val="en-US"/>
               </w:rPr>
             </w:pPr>
-            <w:r>
-              <w:rPr>
-                <w:lang w:val="en-US"/>
-              </w:rPr>
-              <w:t>O(V + E)</w:t>
+            <w:proofErr w:type="gramStart"/>
+            <w:r>
+              <w:rPr>
+                <w:lang w:val="en-US"/>
+              </w:rPr>
+              <w:t>O(</w:t>
+            </w:r>
+            <w:proofErr w:type="gramEnd"/>
+            <w:r>
+              <w:rPr>
+                <w:lang w:val="en-US"/>
+              </w:rPr>
+              <w:t>V + E)</w:t>
             </w:r>
           </w:p>
         </w:tc>
@@ -623,11 +639,19 @@
                 <w:lang w:val="en-US"/>
               </w:rPr>
             </w:pPr>
-            <w:r>
-              <w:rPr>
-                <w:lang w:val="en-US"/>
-              </w:rPr>
-              <w:t>O(V + E)</w:t>
+            <w:proofErr w:type="gramStart"/>
+            <w:r>
+              <w:rPr>
+                <w:lang w:val="en-US"/>
+              </w:rPr>
+              <w:t>O(</w:t>
+            </w:r>
+            <w:proofErr w:type="gramEnd"/>
+            <w:r>
+              <w:rPr>
+                <w:lang w:val="en-US"/>
+              </w:rPr>
+              <w:t>V + E)</w:t>
             </w:r>
           </w:p>
         </w:tc>
@@ -774,11 +798,19 @@
                 <w:lang w:val="en-US"/>
               </w:rPr>
             </w:pPr>
-            <w:r>
-              <w:rPr>
-                <w:lang w:val="en-US"/>
-              </w:rPr>
-              <w:t>O(V + E)</w:t>
+            <w:proofErr w:type="gramStart"/>
+            <w:r>
+              <w:rPr>
+                <w:lang w:val="en-US"/>
+              </w:rPr>
+              <w:t>O(</w:t>
+            </w:r>
+            <w:proofErr w:type="gramEnd"/>
+            <w:r>
+              <w:rPr>
+                <w:lang w:val="en-US"/>
+              </w:rPr>
+              <w:t>V + E)</w:t>
             </w:r>
           </w:p>
         </w:tc>
@@ -926,11 +958,19 @@
                 <w:lang w:val="en-US"/>
               </w:rPr>
             </w:pPr>
-            <w:r>
-              <w:rPr>
-                <w:lang w:val="en-US"/>
-              </w:rPr>
-              <w:t>O(V + E)</w:t>
+            <w:proofErr w:type="gramStart"/>
+            <w:r>
+              <w:rPr>
+                <w:lang w:val="en-US"/>
+              </w:rPr>
+              <w:t>O(</w:t>
+            </w:r>
+            <w:proofErr w:type="gramEnd"/>
+            <w:r>
+              <w:rPr>
+                <w:lang w:val="en-US"/>
+              </w:rPr>
+              <w:t>V + E)</w:t>
             </w:r>
           </w:p>
         </w:tc>
@@ -1071,11 +1111,19 @@
                 <w:lang w:val="en-US"/>
               </w:rPr>
             </w:pPr>
-            <w:r>
-              <w:rPr>
-                <w:lang w:val="en-US"/>
-              </w:rPr>
-              <w:t>O(V * E)</w:t>
+            <w:proofErr w:type="gramStart"/>
+            <w:r>
+              <w:rPr>
+                <w:lang w:val="en-US"/>
+              </w:rPr>
+              <w:t>O(</w:t>
+            </w:r>
+            <w:proofErr w:type="gramEnd"/>
+            <w:r>
+              <w:rPr>
+                <w:lang w:val="en-US"/>
+              </w:rPr>
+              <w:t>V * E)</w:t>
             </w:r>
           </w:p>
         </w:tc>
@@ -1217,11 +1265,19 @@
                 <w:lang w:val="en-US"/>
               </w:rPr>
             </w:pPr>
-            <w:r>
-              <w:rPr>
-                <w:lang w:val="en-US"/>
-              </w:rPr>
-              <w:t>O(E * log(V))</w:t>
+            <w:proofErr w:type="gramStart"/>
+            <w:r>
+              <w:rPr>
+                <w:lang w:val="en-US"/>
+              </w:rPr>
+              <w:t>O(</w:t>
+            </w:r>
+            <w:proofErr w:type="gramEnd"/>
+            <w:r>
+              <w:rPr>
+                <w:lang w:val="en-US"/>
+              </w:rPr>
+              <w:t>E * log(V))</w:t>
             </w:r>
           </w:p>
         </w:tc>
@@ -1368,11 +1424,19 @@
                 <w:lang w:val="en-US"/>
               </w:rPr>
             </w:pPr>
-            <w:r>
-              <w:rPr>
-                <w:lang w:val="en-US"/>
-              </w:rPr>
-              <w:t>O(V + E)</w:t>
+            <w:proofErr w:type="gramStart"/>
+            <w:r>
+              <w:rPr>
+                <w:lang w:val="en-US"/>
+              </w:rPr>
+              <w:t>O(</w:t>
+            </w:r>
+            <w:proofErr w:type="gramEnd"/>
+            <w:r>
+              <w:rPr>
+                <w:lang w:val="en-US"/>
+              </w:rPr>
+              <w:t>V + E)</w:t>
             </w:r>
           </w:p>
         </w:tc>
@@ -1532,11 +1596,19 @@
                 <w:lang w:val="en-US"/>
               </w:rPr>
             </w:pPr>
-            <w:r>
-              <w:rPr>
-                <w:lang w:val="en-US"/>
-              </w:rPr>
-              <w:t>O(V + E)</w:t>
+            <w:proofErr w:type="gramStart"/>
+            <w:r>
+              <w:rPr>
+                <w:lang w:val="en-US"/>
+              </w:rPr>
+              <w:t>O(</w:t>
+            </w:r>
+            <w:proofErr w:type="gramEnd"/>
+            <w:r>
+              <w:rPr>
+                <w:lang w:val="en-US"/>
+              </w:rPr>
+              <w:t>V + E)</w:t>
             </w:r>
           </w:p>
         </w:tc>
@@ -1671,7 +1743,13 @@
               <w:rPr>
                 <w:lang w:val="en-US"/>
               </w:rPr>
-              <w:t xml:space="preserve"> – sparse graph</w:t>
+              <w:t xml:space="preserve"> – sparse grap</w:t>
+            </w:r>
+            <w:r>
+              <w:rPr>
+                <w:lang w:val="en-US"/>
+              </w:rPr>
+              <w:t>h</w:t>
             </w:r>
           </w:p>
         </w:tc>
@@ -1689,11 +1767,19 @@
                 <w:lang w:val="en-US"/>
               </w:rPr>
             </w:pPr>
-            <w:r>
-              <w:rPr>
-                <w:lang w:val="en-US"/>
-              </w:rPr>
-              <w:t>O(E * log(V))</w:t>
+            <w:proofErr w:type="gramStart"/>
+            <w:r>
+              <w:rPr>
+                <w:lang w:val="en-US"/>
+              </w:rPr>
+              <w:t>O(</w:t>
+            </w:r>
+            <w:proofErr w:type="gramEnd"/>
+            <w:r>
+              <w:rPr>
+                <w:lang w:val="en-US"/>
+              </w:rPr>
+              <w:t>E * log(V))</w:t>
             </w:r>
           </w:p>
         </w:tc>
@@ -1853,12 +1939,14 @@
                 <w:lang w:val="en-US"/>
               </w:rPr>
             </w:pPr>
+            <w:proofErr w:type="gramStart"/>
             <w:r>
               <w:rPr>
                 <w:lang w:val="en-US"/>
               </w:rPr>
               <w:t>O(</w:t>
             </w:r>
+            <w:proofErr w:type="gramEnd"/>
             <w:r>
               <w:rPr>
                 <w:lang w:val="en-US"/>
@@ -2350,11 +2438,19 @@
                 <w:lang w:val="en-US"/>
               </w:rPr>
             </w:pPr>
-            <w:r>
-              <w:rPr>
-                <w:lang w:val="en-US"/>
-              </w:rPr>
-              <w:t>O(E * log(V))</w:t>
+            <w:proofErr w:type="gramStart"/>
+            <w:r>
+              <w:rPr>
+                <w:lang w:val="en-US"/>
+              </w:rPr>
+              <w:t>O(</w:t>
+            </w:r>
+            <w:proofErr w:type="gramEnd"/>
+            <w:r>
+              <w:rPr>
+                <w:lang w:val="en-US"/>
+              </w:rPr>
+              <w:t>E * log(V))</w:t>
             </w:r>
           </w:p>
         </w:tc>
@@ -2516,12 +2612,14 @@
                 <w:lang w:val="en-US"/>
               </w:rPr>
             </w:pPr>
+            <w:proofErr w:type="gramStart"/>
             <w:r>
               <w:rPr>
                 <w:lang w:val="en-US"/>
               </w:rPr>
               <w:t>O(</w:t>
             </w:r>
+            <w:proofErr w:type="gramEnd"/>
             <w:r>
               <w:rPr>
                 <w:lang w:val="en-US"/>
@@ -2832,11 +2930,19 @@
                 <w:lang w:val="en-US"/>
               </w:rPr>
             </w:pPr>
-            <w:r>
-              <w:rPr>
-                <w:lang w:val="en-US"/>
-              </w:rPr>
-              <w:t>O(E * V * log(V))</w:t>
+            <w:proofErr w:type="gramStart"/>
+            <w:r>
+              <w:rPr>
+                <w:lang w:val="en-US"/>
+              </w:rPr>
+              <w:t>O(</w:t>
+            </w:r>
+            <w:proofErr w:type="gramEnd"/>
+            <w:r>
+              <w:rPr>
+                <w:lang w:val="en-US"/>
+              </w:rPr>
+              <w:t>E * V * log(V))</w:t>
             </w:r>
           </w:p>
         </w:tc>
@@ -2854,12 +2960,14 @@
                 <w:lang w:val="en-US"/>
               </w:rPr>
             </w:pPr>
+            <w:proofErr w:type="gramStart"/>
             <w:r>
               <w:rPr>
                 <w:lang w:val="en-US"/>
               </w:rPr>
               <w:t>O(</w:t>
             </w:r>
+            <w:proofErr w:type="gramEnd"/>
             <w:r>
               <w:rPr>
                 <w:lang w:val="en-US"/>
@@ -2941,6 +3049,164 @@
                 <w:lang w:val="en-US"/>
               </w:rPr>
               <w:t>Edge List + Adjacency list</w:t>
+            </w:r>
+          </w:p>
+        </w:tc>
+      </w:tr>
+      <w:tr>
+        <w:trPr>
+          <w:trHeight w:val="90"/>
+        </w:trPr>
+        <w:tc>
+          <w:tcPr>
+            <w:cnfStyle w:val="001000000000" w:firstRow="0" w:lastRow="0" w:firstColumn="1" w:lastColumn="0" w:oddVBand="0" w:evenVBand="0" w:oddHBand="0" w:evenHBand="0" w:firstRowFirstColumn="0" w:firstRowLastColumn="0" w:lastRowFirstColumn="0" w:lastRowLastColumn="0"/>
+            <w:tcW w:w="1288" w:type="pct"/>
+            <w:vAlign w:val="center"/>
+          </w:tcPr>
+          <w:p>
+            <w:pPr>
+              <w:spacing w:before="20" w:after="20"/>
+              <w:jc w:val="center"/>
+              <w:rPr>
+                <w:lang w:val="en-US"/>
+              </w:rPr>
+            </w:pPr>
+            <w:r>
+              <w:rPr>
+                <w:lang w:val="en-US"/>
+              </w:rPr>
+              <w:t>Kosaraju’s strongly connected component algorithm</w:t>
+            </w:r>
+          </w:p>
+        </w:tc>
+        <w:tc>
+          <w:tcPr>
+            <w:tcW w:w="701" w:type="pct"/>
+            <w:vAlign w:val="center"/>
+          </w:tcPr>
+          <w:p>
+            <w:pPr>
+              <w:spacing w:before="20" w:after="20"/>
+              <w:jc w:val="center"/>
+              <w:cnfStyle w:val="000000000000" w:firstRow="0" w:lastRow="0" w:firstColumn="0" w:lastColumn="0" w:oddVBand="0" w:evenVBand="0" w:oddHBand="0" w:evenHBand="0" w:firstRowFirstColumn="0" w:firstRowLastColumn="0" w:lastRowFirstColumn="0" w:lastRowLastColumn="0"/>
+              <w:rPr>
+                <w:lang w:val="en-US"/>
+              </w:rPr>
+            </w:pPr>
+            <w:proofErr w:type="gramStart"/>
+            <w:r>
+              <w:rPr>
+                <w:lang w:val="en-US"/>
+              </w:rPr>
+              <w:t>O(</w:t>
+            </w:r>
+            <w:proofErr w:type="gramEnd"/>
+            <w:r>
+              <w:rPr>
+                <w:lang w:val="en-US"/>
+              </w:rPr>
+              <w:t>V + E)</w:t>
+            </w:r>
+          </w:p>
+        </w:tc>
+        <w:tc>
+          <w:tcPr>
+            <w:tcW w:w="701" w:type="pct"/>
+            <w:vAlign w:val="center"/>
+          </w:tcPr>
+          <w:p>
+            <w:pPr>
+              <w:spacing w:before="20" w:after="20"/>
+              <w:jc w:val="center"/>
+              <w:cnfStyle w:val="000000000000" w:firstRow="0" w:lastRow="0" w:firstColumn="0" w:lastColumn="0" w:oddVBand="0" w:evenVBand="0" w:oddHBand="0" w:evenHBand="0" w:firstRowFirstColumn="0" w:firstRowLastColumn="0" w:lastRowFirstColumn="0" w:lastRowLastColumn="0"/>
+              <w:rPr>
+                <w:lang w:val="en-US"/>
+              </w:rPr>
+            </w:pPr>
+            <w:r>
+              <w:rPr>
+                <w:lang w:val="en-US"/>
+              </w:rPr>
+              <w:t>O(</w:t>
+            </w:r>
+            <w:r>
+              <w:t>V</w:t>
+            </w:r>
+            <w:r>
+              <w:rPr>
+                <w:lang w:val="en-US"/>
+              </w:rPr>
+              <w:t>)</w:t>
+            </w:r>
+          </w:p>
+        </w:tc>
+        <w:tc>
+          <w:tcPr>
+            <w:tcW w:w="625" w:type="pct"/>
+            <w:vAlign w:val="center"/>
+          </w:tcPr>
+          <w:p>
+            <w:pPr>
+              <w:spacing w:before="20" w:after="20"/>
+              <w:jc w:val="center"/>
+              <w:cnfStyle w:val="000000000000" w:firstRow="0" w:lastRow="0" w:firstColumn="0" w:lastColumn="0" w:oddVBand="0" w:evenVBand="0" w:oddHBand="0" w:evenHBand="0" w:firstRowFirstColumn="0" w:firstRowLastColumn="0" w:lastRowFirstColumn="0" w:lastRowLastColumn="0"/>
+              <w:rPr>
+                <w:rFonts w:cstheme="minorHAnsi"/>
+                <w:lang w:val="en-US"/>
+              </w:rPr>
+            </w:pPr>
+            <w:r>
+              <w:rPr>
+                <w:rFonts w:cstheme="minorHAnsi"/>
+                <w:lang w:val="en-US"/>
+              </w:rPr>
+              <w:t>Yes</w:t>
+            </w:r>
+          </w:p>
+        </w:tc>
+        <w:tc>
+          <w:tcPr>
+            <w:tcW w:w="674" w:type="pct"/>
+            <w:vAlign w:val="center"/>
+          </w:tcPr>
+          <w:p>
+            <w:pPr>
+              <w:spacing w:before="20" w:after="20"/>
+              <w:jc w:val="center"/>
+              <w:cnfStyle w:val="000000000000" w:firstRow="0" w:lastRow="0" w:firstColumn="0" w:lastColumn="0" w:oddVBand="0" w:evenVBand="0" w:oddHBand="0" w:evenHBand="0" w:firstRowFirstColumn="0" w:firstRowLastColumn="0" w:lastRowFirstColumn="0" w:lastRowLastColumn="0"/>
+              <w:rPr>
+                <w:rFonts w:cstheme="minorHAnsi"/>
+                <w:lang w:val="en-US"/>
+              </w:rPr>
+            </w:pPr>
+            <w:r>
+              <w:rPr>
+                <w:rFonts w:cstheme="minorHAnsi"/>
+                <w:lang w:val="en-US"/>
+              </w:rPr>
+              <w:t>No</w:t>
+            </w:r>
+          </w:p>
+        </w:tc>
+        <w:tc>
+          <w:tcPr>
+            <w:tcW w:w="1011" w:type="pct"/>
+            <w:vAlign w:val="center"/>
+          </w:tcPr>
+          <w:p>
+            <w:pPr>
+              <w:spacing w:before="20" w:after="20"/>
+              <w:jc w:val="center"/>
+              <w:cnfStyle w:val="000000000000" w:firstRow="0" w:lastRow="0" w:firstColumn="0" w:lastColumn="0" w:oddVBand="0" w:evenVBand="0" w:oddHBand="0" w:evenHBand="0" w:firstRowFirstColumn="0" w:firstRowLastColumn="0" w:lastRowFirstColumn="0" w:lastRowLastColumn="0"/>
+              <w:rPr>
+                <w:lang w:val="en-US"/>
+              </w:rPr>
+            </w:pPr>
+            <w:r>
+              <w:rPr>
+                <w:lang w:val="en-US"/>
+              </w:rPr>
+              <w:t>Adjacency list</w:t>
             </w:r>
           </w:p>
         </w:tc>
@@ -3365,7 +3631,6 @@
   <w:style w:type="character" w:default="1" w:styleId="DefaultParagraphFont">
     <w:name w:val="Default Paragraph Font"/>
     <w:uiPriority w:val="1"/>
-    <w:semiHidden/>
     <w:unhideWhenUsed/>
   </w:style>
   <w:style w:type="table" w:default="1" w:styleId="TableNormal">

</xml_diff>

<commit_message>
Add Tarjan's SCC algorithm
</commit_message>
<xml_diff>
--- a/Graph theory.docx
+++ b/Graph theory.docx
@@ -314,7 +314,6 @@
                 <w:lang w:val="en-US"/>
               </w:rPr>
             </w:pPr>
-            <w:proofErr w:type="gramStart"/>
             <w:r>
               <w:rPr>
                 <w:lang w:val="en-US"/>
@@ -325,14 +324,7 @@
               <w:rPr>
                 <w:lang w:val="en-US"/>
               </w:rPr>
-              <w:t>(</w:t>
-            </w:r>
-            <w:proofErr w:type="gramEnd"/>
-            <w:r>
-              <w:rPr>
-                <w:lang w:val="en-US"/>
-              </w:rPr>
-              <w:t>V + E)</w:t>
+              <w:t>(V + E)</w:t>
             </w:r>
           </w:p>
         </w:tc>
@@ -479,19 +471,11 @@
                 <w:lang w:val="en-US"/>
               </w:rPr>
             </w:pPr>
-            <w:proofErr w:type="gramStart"/>
-            <w:r>
-              <w:rPr>
-                <w:lang w:val="en-US"/>
-              </w:rPr>
-              <w:t>O(</w:t>
-            </w:r>
-            <w:proofErr w:type="gramEnd"/>
-            <w:r>
-              <w:rPr>
-                <w:lang w:val="en-US"/>
-              </w:rPr>
-              <w:t>V + E)</w:t>
+            <w:r>
+              <w:rPr>
+                <w:lang w:val="en-US"/>
+              </w:rPr>
+              <w:t>O(V + E)</w:t>
             </w:r>
           </w:p>
         </w:tc>
@@ -639,19 +623,11 @@
                 <w:lang w:val="en-US"/>
               </w:rPr>
             </w:pPr>
-            <w:proofErr w:type="gramStart"/>
-            <w:r>
-              <w:rPr>
-                <w:lang w:val="en-US"/>
-              </w:rPr>
-              <w:t>O(</w:t>
-            </w:r>
-            <w:proofErr w:type="gramEnd"/>
-            <w:r>
-              <w:rPr>
-                <w:lang w:val="en-US"/>
-              </w:rPr>
-              <w:t>V + E)</w:t>
+            <w:r>
+              <w:rPr>
+                <w:lang w:val="en-US"/>
+              </w:rPr>
+              <w:t>O(V + E)</w:t>
             </w:r>
           </w:p>
         </w:tc>
@@ -798,19 +774,11 @@
                 <w:lang w:val="en-US"/>
               </w:rPr>
             </w:pPr>
-            <w:proofErr w:type="gramStart"/>
-            <w:r>
-              <w:rPr>
-                <w:lang w:val="en-US"/>
-              </w:rPr>
-              <w:t>O(</w:t>
-            </w:r>
-            <w:proofErr w:type="gramEnd"/>
-            <w:r>
-              <w:rPr>
-                <w:lang w:val="en-US"/>
-              </w:rPr>
-              <w:t>V + E)</w:t>
+            <w:r>
+              <w:rPr>
+                <w:lang w:val="en-US"/>
+              </w:rPr>
+              <w:t>O(V + E)</w:t>
             </w:r>
           </w:p>
         </w:tc>
@@ -958,19 +926,11 @@
                 <w:lang w:val="en-US"/>
               </w:rPr>
             </w:pPr>
-            <w:proofErr w:type="gramStart"/>
-            <w:r>
-              <w:rPr>
-                <w:lang w:val="en-US"/>
-              </w:rPr>
-              <w:t>O(</w:t>
-            </w:r>
-            <w:proofErr w:type="gramEnd"/>
-            <w:r>
-              <w:rPr>
-                <w:lang w:val="en-US"/>
-              </w:rPr>
-              <w:t>V + E)</w:t>
+            <w:r>
+              <w:rPr>
+                <w:lang w:val="en-US"/>
+              </w:rPr>
+              <w:t>O(V + E)</w:t>
             </w:r>
           </w:p>
         </w:tc>
@@ -1111,19 +1071,11 @@
                 <w:lang w:val="en-US"/>
               </w:rPr>
             </w:pPr>
-            <w:proofErr w:type="gramStart"/>
-            <w:r>
-              <w:rPr>
-                <w:lang w:val="en-US"/>
-              </w:rPr>
-              <w:t>O(</w:t>
-            </w:r>
-            <w:proofErr w:type="gramEnd"/>
-            <w:r>
-              <w:rPr>
-                <w:lang w:val="en-US"/>
-              </w:rPr>
-              <w:t>V * E)</w:t>
+            <w:r>
+              <w:rPr>
+                <w:lang w:val="en-US"/>
+              </w:rPr>
+              <w:t>O(V * E)</w:t>
             </w:r>
           </w:p>
         </w:tc>
@@ -1265,19 +1217,11 @@
                 <w:lang w:val="en-US"/>
               </w:rPr>
             </w:pPr>
-            <w:proofErr w:type="gramStart"/>
-            <w:r>
-              <w:rPr>
-                <w:lang w:val="en-US"/>
-              </w:rPr>
-              <w:t>O(</w:t>
-            </w:r>
-            <w:proofErr w:type="gramEnd"/>
-            <w:r>
-              <w:rPr>
-                <w:lang w:val="en-US"/>
-              </w:rPr>
-              <w:t>E * log(V))</w:t>
+            <w:r>
+              <w:rPr>
+                <w:lang w:val="en-US"/>
+              </w:rPr>
+              <w:t>O(E * log(V))</w:t>
             </w:r>
           </w:p>
         </w:tc>
@@ -1424,19 +1368,11 @@
                 <w:lang w:val="en-US"/>
               </w:rPr>
             </w:pPr>
-            <w:proofErr w:type="gramStart"/>
-            <w:r>
-              <w:rPr>
-                <w:lang w:val="en-US"/>
-              </w:rPr>
-              <w:t>O(</w:t>
-            </w:r>
-            <w:proofErr w:type="gramEnd"/>
-            <w:r>
-              <w:rPr>
-                <w:lang w:val="en-US"/>
-              </w:rPr>
-              <w:t>V + E)</w:t>
+            <w:r>
+              <w:rPr>
+                <w:lang w:val="en-US"/>
+              </w:rPr>
+              <w:t>O(V + E)</w:t>
             </w:r>
           </w:p>
         </w:tc>
@@ -1596,19 +1532,11 @@
                 <w:lang w:val="en-US"/>
               </w:rPr>
             </w:pPr>
-            <w:proofErr w:type="gramStart"/>
-            <w:r>
-              <w:rPr>
-                <w:lang w:val="en-US"/>
-              </w:rPr>
-              <w:t>O(</w:t>
-            </w:r>
-            <w:proofErr w:type="gramEnd"/>
-            <w:r>
-              <w:rPr>
-                <w:lang w:val="en-US"/>
-              </w:rPr>
-              <w:t>V + E)</w:t>
+            <w:r>
+              <w:rPr>
+                <w:lang w:val="en-US"/>
+              </w:rPr>
+              <w:t>O(V + E)</w:t>
             </w:r>
           </w:p>
         </w:tc>
@@ -1767,19 +1695,11 @@
                 <w:lang w:val="en-US"/>
               </w:rPr>
             </w:pPr>
-            <w:proofErr w:type="gramStart"/>
-            <w:r>
-              <w:rPr>
-                <w:lang w:val="en-US"/>
-              </w:rPr>
-              <w:t>O(</w:t>
-            </w:r>
-            <w:proofErr w:type="gramEnd"/>
-            <w:r>
-              <w:rPr>
-                <w:lang w:val="en-US"/>
-              </w:rPr>
-              <w:t>E * log(V))</w:t>
+            <w:r>
+              <w:rPr>
+                <w:lang w:val="en-US"/>
+              </w:rPr>
+              <w:t>O(E * log(V))</w:t>
             </w:r>
           </w:p>
         </w:tc>
@@ -1939,14 +1859,12 @@
                 <w:lang w:val="en-US"/>
               </w:rPr>
             </w:pPr>
-            <w:proofErr w:type="gramStart"/>
             <w:r>
               <w:rPr>
                 <w:lang w:val="en-US"/>
               </w:rPr>
               <w:t>O(</w:t>
             </w:r>
-            <w:proofErr w:type="gramEnd"/>
             <w:r>
               <w:rPr>
                 <w:lang w:val="en-US"/>
@@ -2438,19 +2356,11 @@
                 <w:lang w:val="en-US"/>
               </w:rPr>
             </w:pPr>
-            <w:proofErr w:type="gramStart"/>
-            <w:r>
-              <w:rPr>
-                <w:lang w:val="en-US"/>
-              </w:rPr>
-              <w:t>O(</w:t>
-            </w:r>
-            <w:proofErr w:type="gramEnd"/>
-            <w:r>
-              <w:rPr>
-                <w:lang w:val="en-US"/>
-              </w:rPr>
-              <w:t>E * log(V))</w:t>
+            <w:r>
+              <w:rPr>
+                <w:lang w:val="en-US"/>
+              </w:rPr>
+              <w:t>O(E * log(V))</w:t>
             </w:r>
           </w:p>
         </w:tc>
@@ -2612,14 +2522,12 @@
                 <w:lang w:val="en-US"/>
               </w:rPr>
             </w:pPr>
-            <w:proofErr w:type="gramStart"/>
             <w:r>
               <w:rPr>
                 <w:lang w:val="en-US"/>
               </w:rPr>
               <w:t>O(</w:t>
             </w:r>
-            <w:proofErr w:type="gramEnd"/>
             <w:r>
               <w:rPr>
                 <w:lang w:val="en-US"/>
@@ -2930,44 +2838,34 @@
                 <w:lang w:val="en-US"/>
               </w:rPr>
             </w:pPr>
-            <w:proofErr w:type="gramStart"/>
+            <w:r>
+              <w:rPr>
+                <w:lang w:val="en-US"/>
+              </w:rPr>
+              <w:t>O(E * V * log(V))</w:t>
+            </w:r>
+          </w:p>
+        </w:tc>
+        <w:tc>
+          <w:tcPr>
+            <w:tcW w:w="701" w:type="pct"/>
+            <w:vAlign w:val="center"/>
+          </w:tcPr>
+          <w:p>
+            <w:pPr>
+              <w:spacing w:before="20" w:after="20"/>
+              <w:jc w:val="center"/>
+              <w:cnfStyle w:val="000000100000" w:firstRow="0" w:lastRow="0" w:firstColumn="0" w:lastColumn="0" w:oddVBand="0" w:evenVBand="0" w:oddHBand="1" w:evenHBand="0" w:firstRowFirstColumn="0" w:firstRowLastColumn="0" w:lastRowFirstColumn="0" w:lastRowLastColumn="0"/>
+              <w:rPr>
+                <w:lang w:val="en-US"/>
+              </w:rPr>
+            </w:pPr>
             <w:r>
               <w:rPr>
                 <w:lang w:val="en-US"/>
               </w:rPr>
               <w:t>O(</w:t>
             </w:r>
-            <w:proofErr w:type="gramEnd"/>
-            <w:r>
-              <w:rPr>
-                <w:lang w:val="en-US"/>
-              </w:rPr>
-              <w:t>E * V * log(V))</w:t>
-            </w:r>
-          </w:p>
-        </w:tc>
-        <w:tc>
-          <w:tcPr>
-            <w:tcW w:w="701" w:type="pct"/>
-            <w:vAlign w:val="center"/>
-          </w:tcPr>
-          <w:p>
-            <w:pPr>
-              <w:spacing w:before="20" w:after="20"/>
-              <w:jc w:val="center"/>
-              <w:cnfStyle w:val="000000100000" w:firstRow="0" w:lastRow="0" w:firstColumn="0" w:lastColumn="0" w:oddVBand="0" w:evenVBand="0" w:oddHBand="1" w:evenHBand="0" w:firstRowFirstColumn="0" w:firstRowLastColumn="0" w:lastRowFirstColumn="0" w:lastRowLastColumn="0"/>
-              <w:rPr>
-                <w:lang w:val="en-US"/>
-              </w:rPr>
-            </w:pPr>
-            <w:proofErr w:type="gramStart"/>
-            <w:r>
-              <w:rPr>
-                <w:lang w:val="en-US"/>
-              </w:rPr>
-              <w:t>O(</w:t>
-            </w:r>
-            <w:proofErr w:type="gramEnd"/>
             <w:r>
               <w:rPr>
                 <w:lang w:val="en-US"/>
@@ -3093,42 +2991,34 @@
                 <w:lang w:val="en-US"/>
               </w:rPr>
             </w:pPr>
-            <w:proofErr w:type="gramStart"/>
+            <w:r>
+              <w:rPr>
+                <w:lang w:val="en-US"/>
+              </w:rPr>
+              <w:t>O(V + E)</w:t>
+            </w:r>
+          </w:p>
+        </w:tc>
+        <w:tc>
+          <w:tcPr>
+            <w:tcW w:w="701" w:type="pct"/>
+            <w:vAlign w:val="center"/>
+          </w:tcPr>
+          <w:p>
+            <w:pPr>
+              <w:spacing w:before="20" w:after="20"/>
+              <w:jc w:val="center"/>
+              <w:cnfStyle w:val="000000000000" w:firstRow="0" w:lastRow="0" w:firstColumn="0" w:lastColumn="0" w:oddVBand="0" w:evenVBand="0" w:oddHBand="0" w:evenHBand="0" w:firstRowFirstColumn="0" w:firstRowLastColumn="0" w:lastRowFirstColumn="0" w:lastRowLastColumn="0"/>
+              <w:rPr>
+                <w:lang w:val="en-US"/>
+              </w:rPr>
+            </w:pPr>
             <w:r>
               <w:rPr>
                 <w:lang w:val="en-US"/>
               </w:rPr>
               <w:t>O(</w:t>
             </w:r>
-            <w:proofErr w:type="gramEnd"/>
-            <w:r>
-              <w:rPr>
-                <w:lang w:val="en-US"/>
-              </w:rPr>
-              <w:t>V + E)</w:t>
-            </w:r>
-          </w:p>
-        </w:tc>
-        <w:tc>
-          <w:tcPr>
-            <w:tcW w:w="701" w:type="pct"/>
-            <w:vAlign w:val="center"/>
-          </w:tcPr>
-          <w:p>
-            <w:pPr>
-              <w:spacing w:before="20" w:after="20"/>
-              <w:jc w:val="center"/>
-              <w:cnfStyle w:val="000000000000" w:firstRow="0" w:lastRow="0" w:firstColumn="0" w:lastColumn="0" w:oddVBand="0" w:evenVBand="0" w:oddHBand="0" w:evenHBand="0" w:firstRowFirstColumn="0" w:firstRowLastColumn="0" w:lastRowFirstColumn="0" w:lastRowLastColumn="0"/>
-              <w:rPr>
-                <w:lang w:val="en-US"/>
-              </w:rPr>
-            </w:pPr>
-            <w:r>
-              <w:rPr>
-                <w:lang w:val="en-US"/>
-              </w:rPr>
-              <w:t>O(</w:t>
-            </w:r>
             <w:r>
               <w:t>V</w:t>
             </w:r>
@@ -3198,6 +3088,148 @@
               <w:spacing w:before="20" w:after="20"/>
               <w:jc w:val="center"/>
               <w:cnfStyle w:val="000000000000" w:firstRow="0" w:lastRow="0" w:firstColumn="0" w:lastColumn="0" w:oddVBand="0" w:evenVBand="0" w:oddHBand="0" w:evenHBand="0" w:firstRowFirstColumn="0" w:firstRowLastColumn="0" w:lastRowFirstColumn="0" w:lastRowLastColumn="0"/>
+              <w:rPr>
+                <w:lang w:val="en-US"/>
+              </w:rPr>
+            </w:pPr>
+            <w:r>
+              <w:rPr>
+                <w:lang w:val="en-US"/>
+              </w:rPr>
+              <w:t>Adjacency list</w:t>
+            </w:r>
+          </w:p>
+        </w:tc>
+      </w:tr>
+      <w:tr>
+        <w:trPr>
+          <w:cnfStyle w:val="000000100000" w:firstRow="0" w:lastRow="0" w:firstColumn="0" w:lastColumn="0" w:oddVBand="0" w:evenVBand="0" w:oddHBand="1" w:evenHBand="0" w:firstRowFirstColumn="0" w:firstRowLastColumn="0" w:lastRowFirstColumn="0" w:lastRowLastColumn="0"/>
+          <w:trHeight w:val="90"/>
+        </w:trPr>
+        <w:tc>
+          <w:tcPr>
+            <w:cnfStyle w:val="001000000000" w:firstRow="0" w:lastRow="0" w:firstColumn="1" w:lastColumn="0" w:oddVBand="0" w:evenVBand="0" w:oddHBand="0" w:evenHBand="0" w:firstRowFirstColumn="0" w:firstRowLastColumn="0" w:lastRowFirstColumn="0" w:lastRowLastColumn="0"/>
+            <w:tcW w:w="1288" w:type="pct"/>
+            <w:vAlign w:val="center"/>
+          </w:tcPr>
+          <w:p>
+            <w:pPr>
+              <w:spacing w:before="20" w:after="20"/>
+              <w:jc w:val="center"/>
+              <w:rPr>
+                <w:lang w:val="en-US"/>
+              </w:rPr>
+            </w:pPr>
+            <w:r>
+              <w:rPr>
+                <w:lang w:val="en-US"/>
+              </w:rPr>
+              <w:t>Tarjan’s strongly connected component algorithm</w:t>
+            </w:r>
+          </w:p>
+        </w:tc>
+        <w:tc>
+          <w:tcPr>
+            <w:tcW w:w="701" w:type="pct"/>
+            <w:vAlign w:val="center"/>
+          </w:tcPr>
+          <w:p>
+            <w:pPr>
+              <w:spacing w:before="20" w:after="20"/>
+              <w:jc w:val="center"/>
+              <w:cnfStyle w:val="000000100000" w:firstRow="0" w:lastRow="0" w:firstColumn="0" w:lastColumn="0" w:oddVBand="0" w:evenVBand="0" w:oddHBand="1" w:evenHBand="0" w:firstRowFirstColumn="0" w:firstRowLastColumn="0" w:lastRowFirstColumn="0" w:lastRowLastColumn="0"/>
+              <w:rPr>
+                <w:lang w:val="en-US"/>
+              </w:rPr>
+            </w:pPr>
+            <w:r>
+              <w:rPr>
+                <w:lang w:val="en-US"/>
+              </w:rPr>
+              <w:t>O(V + E)</w:t>
+            </w:r>
+          </w:p>
+        </w:tc>
+        <w:tc>
+          <w:tcPr>
+            <w:tcW w:w="701" w:type="pct"/>
+            <w:vAlign w:val="center"/>
+          </w:tcPr>
+          <w:p>
+            <w:pPr>
+              <w:spacing w:before="20" w:after="20"/>
+              <w:jc w:val="center"/>
+              <w:cnfStyle w:val="000000100000" w:firstRow="0" w:lastRow="0" w:firstColumn="0" w:lastColumn="0" w:oddVBand="0" w:evenVBand="0" w:oddHBand="1" w:evenHBand="0" w:firstRowFirstColumn="0" w:firstRowLastColumn="0" w:lastRowFirstColumn="0" w:lastRowLastColumn="0"/>
+              <w:rPr>
+                <w:lang w:val="en-US"/>
+              </w:rPr>
+            </w:pPr>
+            <w:r>
+              <w:rPr>
+                <w:lang w:val="en-US"/>
+              </w:rPr>
+              <w:t>O(V)</w:t>
+            </w:r>
+          </w:p>
+        </w:tc>
+        <w:tc>
+          <w:tcPr>
+            <w:tcW w:w="625" w:type="pct"/>
+            <w:vAlign w:val="center"/>
+          </w:tcPr>
+          <w:p>
+            <w:pPr>
+              <w:spacing w:before="20" w:after="20"/>
+              <w:jc w:val="center"/>
+              <w:cnfStyle w:val="000000100000" w:firstRow="0" w:lastRow="0" w:firstColumn="0" w:lastColumn="0" w:oddVBand="0" w:evenVBand="0" w:oddHBand="1" w:evenHBand="0" w:firstRowFirstColumn="0" w:firstRowLastColumn="0" w:lastRowFirstColumn="0" w:lastRowLastColumn="0"/>
+              <w:rPr>
+                <w:rFonts w:cstheme="minorHAnsi"/>
+                <w:lang w:val="en-US"/>
+              </w:rPr>
+            </w:pPr>
+            <w:r>
+              <w:rPr>
+                <w:rFonts w:cstheme="minorHAnsi"/>
+                <w:lang w:val="en-US"/>
+              </w:rPr>
+              <w:t>Yes</w:t>
+            </w:r>
+          </w:p>
+        </w:tc>
+        <w:tc>
+          <w:tcPr>
+            <w:tcW w:w="674" w:type="pct"/>
+            <w:vAlign w:val="center"/>
+          </w:tcPr>
+          <w:p>
+            <w:pPr>
+              <w:spacing w:before="20" w:after="20"/>
+              <w:jc w:val="center"/>
+              <w:cnfStyle w:val="000000100000" w:firstRow="0" w:lastRow="0" w:firstColumn="0" w:lastColumn="0" w:oddVBand="0" w:evenVBand="0" w:oddHBand="1" w:evenHBand="0" w:firstRowFirstColumn="0" w:firstRowLastColumn="0" w:lastRowFirstColumn="0" w:lastRowLastColumn="0"/>
+              <w:rPr>
+                <w:rFonts w:cstheme="minorHAnsi"/>
+                <w:lang w:val="en-US"/>
+              </w:rPr>
+            </w:pPr>
+            <w:r>
+              <w:rPr>
+                <w:rFonts w:cstheme="minorHAnsi"/>
+                <w:lang w:val="en-US"/>
+              </w:rPr>
+              <w:t>No</w:t>
+            </w:r>
+          </w:p>
+        </w:tc>
+        <w:tc>
+          <w:tcPr>
+            <w:tcW w:w="1011" w:type="pct"/>
+            <w:vAlign w:val="center"/>
+          </w:tcPr>
+          <w:p>
+            <w:pPr>
+              <w:spacing w:before="20" w:after="20"/>
+              <w:jc w:val="center"/>
+              <w:cnfStyle w:val="000000100000" w:firstRow="0" w:lastRow="0" w:firstColumn="0" w:lastColumn="0" w:oddVBand="0" w:evenVBand="0" w:oddHBand="1" w:evenHBand="0" w:firstRowFirstColumn="0" w:firstRowLastColumn="0" w:lastRowFirstColumn="0" w:lastRowLastColumn="0"/>
               <w:rPr>
                 <w:lang w:val="en-US"/>
               </w:rPr>
@@ -3631,6 +3663,7 @@
   <w:style w:type="character" w:default="1" w:styleId="DefaultParagraphFont">
     <w:name w:val="Default Paragraph Font"/>
     <w:uiPriority w:val="1"/>
+    <w:semiHidden/>
     <w:unhideWhenUsed/>
   </w:style>
   <w:style w:type="table" w:default="1" w:styleId="TableNormal">

</xml_diff>

<commit_message>
Add Find AP & bridges algorithms
</commit_message>
<xml_diff>
--- a/Graph theory.docx
+++ b/Graph theory.docx
@@ -3238,6 +3238,277 @@
               <w:rPr>
                 <w:lang w:val="en-US"/>
               </w:rPr>
+              <w:t>Adjacency list</w:t>
+            </w:r>
+          </w:p>
+        </w:tc>
+      </w:tr>
+      <w:tr>
+        <w:trPr>
+          <w:trHeight w:val="90"/>
+        </w:trPr>
+        <w:tc>
+          <w:tcPr>
+            <w:cnfStyle w:val="001000000000" w:firstRow="0" w:lastRow="0" w:firstColumn="1" w:lastColumn="0" w:oddVBand="0" w:evenVBand="0" w:oddHBand="0" w:evenHBand="0" w:firstRowFirstColumn="0" w:firstRowLastColumn="0" w:lastRowFirstColumn="0" w:lastRowLastColumn="0"/>
+            <w:tcW w:w="1288" w:type="pct"/>
+            <w:vAlign w:val="center"/>
+          </w:tcPr>
+          <w:p>
+            <w:pPr>
+              <w:spacing w:before="20" w:after="20"/>
+              <w:jc w:val="center"/>
+              <w:rPr>
+                <w:lang w:val="en-US"/>
+              </w:rPr>
+            </w:pPr>
+            <w:r>
+              <w:rPr>
+                <w:lang w:val="en-US"/>
+              </w:rPr>
+              <w:t>Find bridges in an undirected graph</w:t>
+            </w:r>
+          </w:p>
+        </w:tc>
+        <w:tc>
+          <w:tcPr>
+            <w:tcW w:w="701" w:type="pct"/>
+            <w:vAlign w:val="center"/>
+          </w:tcPr>
+          <w:p>
+            <w:pPr>
+              <w:spacing w:before="20" w:after="20"/>
+              <w:jc w:val="center"/>
+              <w:cnfStyle w:val="000000000000" w:firstRow="0" w:lastRow="0" w:firstColumn="0" w:lastColumn="0" w:oddVBand="0" w:evenVBand="0" w:oddHBand="0" w:evenHBand="0" w:firstRowFirstColumn="0" w:firstRowLastColumn="0" w:lastRowFirstColumn="0" w:lastRowLastColumn="0"/>
+              <w:rPr>
+                <w:lang w:val="en-US"/>
+              </w:rPr>
+            </w:pPr>
+            <w:r>
+              <w:rPr>
+                <w:lang w:val="en-US"/>
+              </w:rPr>
+              <w:t>O(V + E)</w:t>
+            </w:r>
+          </w:p>
+        </w:tc>
+        <w:tc>
+          <w:tcPr>
+            <w:tcW w:w="701" w:type="pct"/>
+            <w:vAlign w:val="center"/>
+          </w:tcPr>
+          <w:p>
+            <w:pPr>
+              <w:spacing w:before="20" w:after="20"/>
+              <w:jc w:val="center"/>
+              <w:cnfStyle w:val="000000000000" w:firstRow="0" w:lastRow="0" w:firstColumn="0" w:lastColumn="0" w:oddVBand="0" w:evenVBand="0" w:oddHBand="0" w:evenHBand="0" w:firstRowFirstColumn="0" w:firstRowLastColumn="0" w:lastRowFirstColumn="0" w:lastRowLastColumn="0"/>
+              <w:rPr>
+                <w:lang w:val="en-US"/>
+              </w:rPr>
+            </w:pPr>
+            <w:r>
+              <w:rPr>
+                <w:lang w:val="en-US"/>
+              </w:rPr>
+              <w:t>O(V)</w:t>
+            </w:r>
+          </w:p>
+        </w:tc>
+        <w:tc>
+          <w:tcPr>
+            <w:tcW w:w="625" w:type="pct"/>
+            <w:vAlign w:val="center"/>
+          </w:tcPr>
+          <w:p>
+            <w:pPr>
+              <w:spacing w:before="20" w:after="20"/>
+              <w:jc w:val="center"/>
+              <w:cnfStyle w:val="000000000000" w:firstRow="0" w:lastRow="0" w:firstColumn="0" w:lastColumn="0" w:oddVBand="0" w:evenVBand="0" w:oddHBand="0" w:evenHBand="0" w:firstRowFirstColumn="0" w:firstRowLastColumn="0" w:lastRowFirstColumn="0" w:lastRowLastColumn="0"/>
+              <w:rPr>
+                <w:rFonts w:cstheme="minorHAnsi"/>
+                <w:lang w:val="en-US"/>
+              </w:rPr>
+            </w:pPr>
+            <w:r>
+              <w:rPr>
+                <w:rFonts w:cstheme="minorHAnsi"/>
+                <w:lang w:val="en-US"/>
+              </w:rPr>
+              <w:t>No</w:t>
+            </w:r>
+          </w:p>
+        </w:tc>
+        <w:tc>
+          <w:tcPr>
+            <w:tcW w:w="674" w:type="pct"/>
+            <w:vAlign w:val="center"/>
+          </w:tcPr>
+          <w:p>
+            <w:pPr>
+              <w:spacing w:before="20" w:after="20"/>
+              <w:jc w:val="center"/>
+              <w:cnfStyle w:val="000000000000" w:firstRow="0" w:lastRow="0" w:firstColumn="0" w:lastColumn="0" w:oddVBand="0" w:evenVBand="0" w:oddHBand="0" w:evenHBand="0" w:firstRowFirstColumn="0" w:firstRowLastColumn="0" w:lastRowFirstColumn="0" w:lastRowLastColumn="0"/>
+              <w:rPr>
+                <w:rFonts w:cstheme="minorHAnsi"/>
+                <w:lang w:val="en-US"/>
+              </w:rPr>
+            </w:pPr>
+            <w:r>
+              <w:rPr>
+                <w:rFonts w:cstheme="minorHAnsi"/>
+                <w:lang w:val="en-US"/>
+              </w:rPr>
+              <w:t>Yes</w:t>
+            </w:r>
+          </w:p>
+        </w:tc>
+        <w:tc>
+          <w:tcPr>
+            <w:tcW w:w="1011" w:type="pct"/>
+            <w:vAlign w:val="center"/>
+          </w:tcPr>
+          <w:p>
+            <w:pPr>
+              <w:spacing w:before="20" w:after="20"/>
+              <w:jc w:val="center"/>
+              <w:cnfStyle w:val="000000000000" w:firstRow="0" w:lastRow="0" w:firstColumn="0" w:lastColumn="0" w:oddVBand="0" w:evenVBand="0" w:oddHBand="0" w:evenHBand="0" w:firstRowFirstColumn="0" w:firstRowLastColumn="0" w:lastRowFirstColumn="0" w:lastRowLastColumn="0"/>
+            </w:pPr>
+            <w:r>
+              <w:t>Adjacency list</w:t>
+            </w:r>
+          </w:p>
+        </w:tc>
+      </w:tr>
+      <w:tr>
+        <w:trPr>
+          <w:cnfStyle w:val="000000100000" w:firstRow="0" w:lastRow="0" w:firstColumn="0" w:lastColumn="0" w:oddVBand="0" w:evenVBand="0" w:oddHBand="1" w:evenHBand="0" w:firstRowFirstColumn="0" w:firstRowLastColumn="0" w:lastRowFirstColumn="0" w:lastRowLastColumn="0"/>
+          <w:trHeight w:val="90"/>
+        </w:trPr>
+        <w:tc>
+          <w:tcPr>
+            <w:cnfStyle w:val="001000000000" w:firstRow="0" w:lastRow="0" w:firstColumn="1" w:lastColumn="0" w:oddVBand="0" w:evenVBand="0" w:oddHBand="0" w:evenHBand="0" w:firstRowFirstColumn="0" w:firstRowLastColumn="0" w:lastRowFirstColumn="0" w:lastRowLastColumn="0"/>
+            <w:tcW w:w="1288" w:type="pct"/>
+            <w:vAlign w:val="center"/>
+          </w:tcPr>
+          <w:p>
+            <w:pPr>
+              <w:spacing w:before="20" w:after="20"/>
+              <w:jc w:val="center"/>
+              <w:rPr>
+                <w:lang w:val="en-US"/>
+              </w:rPr>
+            </w:pPr>
+            <w:r>
+              <w:rPr>
+                <w:lang w:val="en-US"/>
+              </w:rPr>
+              <w:t>Find articulation point in an undirected graph</w:t>
+            </w:r>
+          </w:p>
+        </w:tc>
+        <w:tc>
+          <w:tcPr>
+            <w:tcW w:w="701" w:type="pct"/>
+            <w:vAlign w:val="center"/>
+          </w:tcPr>
+          <w:p>
+            <w:pPr>
+              <w:spacing w:before="20" w:after="20"/>
+              <w:jc w:val="center"/>
+              <w:cnfStyle w:val="000000100000" w:firstRow="0" w:lastRow="0" w:firstColumn="0" w:lastColumn="0" w:oddVBand="0" w:evenVBand="0" w:oddHBand="1" w:evenHBand="0" w:firstRowFirstColumn="0" w:firstRowLastColumn="0" w:lastRowFirstColumn="0" w:lastRowLastColumn="0"/>
+              <w:rPr>
+                <w:lang w:val="en-US"/>
+              </w:rPr>
+            </w:pPr>
+            <w:r>
+              <w:rPr>
+                <w:lang w:val="en-US"/>
+              </w:rPr>
+              <w:t>O(V + E)</w:t>
+            </w:r>
+          </w:p>
+        </w:tc>
+        <w:tc>
+          <w:tcPr>
+            <w:tcW w:w="701" w:type="pct"/>
+            <w:vAlign w:val="center"/>
+          </w:tcPr>
+          <w:p>
+            <w:pPr>
+              <w:spacing w:before="20" w:after="20"/>
+              <w:jc w:val="center"/>
+              <w:cnfStyle w:val="000000100000" w:firstRow="0" w:lastRow="0" w:firstColumn="0" w:lastColumn="0" w:oddVBand="0" w:evenVBand="0" w:oddHBand="1" w:evenHBand="0" w:firstRowFirstColumn="0" w:firstRowLastColumn="0" w:lastRowFirstColumn="0" w:lastRowLastColumn="0"/>
+              <w:rPr>
+                <w:lang w:val="en-US"/>
+              </w:rPr>
+            </w:pPr>
+            <w:r>
+              <w:rPr>
+                <w:lang w:val="en-US"/>
+              </w:rPr>
+              <w:t>O(V)</w:t>
+            </w:r>
+          </w:p>
+        </w:tc>
+        <w:tc>
+          <w:tcPr>
+            <w:tcW w:w="625" w:type="pct"/>
+            <w:vAlign w:val="center"/>
+          </w:tcPr>
+          <w:p>
+            <w:pPr>
+              <w:spacing w:before="20" w:after="20"/>
+              <w:jc w:val="center"/>
+              <w:cnfStyle w:val="000000100000" w:firstRow="0" w:lastRow="0" w:firstColumn="0" w:lastColumn="0" w:oddVBand="0" w:evenVBand="0" w:oddHBand="1" w:evenHBand="0" w:firstRowFirstColumn="0" w:firstRowLastColumn="0" w:lastRowFirstColumn="0" w:lastRowLastColumn="0"/>
+              <w:rPr>
+                <w:rFonts w:cstheme="minorHAnsi"/>
+                <w:lang w:val="en-US"/>
+              </w:rPr>
+            </w:pPr>
+            <w:r>
+              <w:rPr>
+                <w:rFonts w:cstheme="minorHAnsi"/>
+                <w:lang w:val="en-US"/>
+              </w:rPr>
+              <w:t>No</w:t>
+            </w:r>
+          </w:p>
+        </w:tc>
+        <w:tc>
+          <w:tcPr>
+            <w:tcW w:w="674" w:type="pct"/>
+            <w:vAlign w:val="center"/>
+          </w:tcPr>
+          <w:p>
+            <w:pPr>
+              <w:spacing w:before="20" w:after="20"/>
+              <w:jc w:val="center"/>
+              <w:cnfStyle w:val="000000100000" w:firstRow="0" w:lastRow="0" w:firstColumn="0" w:lastColumn="0" w:oddVBand="0" w:evenVBand="0" w:oddHBand="1" w:evenHBand="0" w:firstRowFirstColumn="0" w:firstRowLastColumn="0" w:lastRowFirstColumn="0" w:lastRowLastColumn="0"/>
+              <w:rPr>
+                <w:rFonts w:cstheme="minorHAnsi"/>
+                <w:lang w:val="en-US"/>
+              </w:rPr>
+            </w:pPr>
+            <w:r>
+              <w:rPr>
+                <w:rFonts w:cstheme="minorHAnsi"/>
+                <w:lang w:val="en-US"/>
+              </w:rPr>
+              <w:t>Yes</w:t>
+            </w:r>
+          </w:p>
+        </w:tc>
+        <w:tc>
+          <w:tcPr>
+            <w:tcW w:w="1011" w:type="pct"/>
+            <w:vAlign w:val="center"/>
+          </w:tcPr>
+          <w:p>
+            <w:pPr>
+              <w:spacing w:before="20" w:after="20"/>
+              <w:jc w:val="center"/>
+              <w:cnfStyle w:val="000000100000" w:firstRow="0" w:lastRow="0" w:firstColumn="0" w:lastColumn="0" w:oddVBand="0" w:evenVBand="0" w:oddHBand="1" w:evenHBand="0" w:firstRowFirstColumn="0" w:firstRowLastColumn="0" w:lastRowFirstColumn="0" w:lastRowLastColumn="0"/>
+            </w:pPr>
+            <w:r>
               <w:t>Adjacency list</w:t>
             </w:r>
           </w:p>
@@ -3663,7 +3934,6 @@
   <w:style w:type="character" w:default="1" w:styleId="DefaultParagraphFont">
     <w:name w:val="Default Paragraph Font"/>
     <w:uiPriority w:val="1"/>
-    <w:semiHidden/>
     <w:unhideWhenUsed/>
   </w:style>
   <w:style w:type="table" w:default="1" w:styleId="TableNormal">

</xml_diff>

<commit_message>
Add Hopcroft's and Tarjan's BCC algorithm
</commit_message>
<xml_diff>
--- a/Graph theory.docx
+++ b/Graph theory.docx
@@ -3507,6 +3507,144 @@
               <w:spacing w:before="20" w:after="20"/>
               <w:jc w:val="center"/>
               <w:cnfStyle w:val="000000100000" w:firstRow="0" w:lastRow="0" w:firstColumn="0" w:lastColumn="0" w:oddVBand="0" w:evenVBand="0" w:oddHBand="1" w:evenHBand="0" w:firstRowFirstColumn="0" w:firstRowLastColumn="0" w:lastRowFirstColumn="0" w:lastRowLastColumn="0"/>
+            </w:pPr>
+            <w:r>
+              <w:t>Adjacency list</w:t>
+            </w:r>
+          </w:p>
+        </w:tc>
+      </w:tr>
+      <w:tr>
+        <w:trPr>
+          <w:trHeight w:val="90"/>
+        </w:trPr>
+        <w:tc>
+          <w:tcPr>
+            <w:cnfStyle w:val="001000000000" w:firstRow="0" w:lastRow="0" w:firstColumn="1" w:lastColumn="0" w:oddVBand="0" w:evenVBand="0" w:oddHBand="0" w:evenHBand="0" w:firstRowFirstColumn="0" w:firstRowLastColumn="0" w:lastRowFirstColumn="0" w:lastRowLastColumn="0"/>
+            <w:tcW w:w="1288" w:type="pct"/>
+            <w:vAlign w:val="center"/>
+          </w:tcPr>
+          <w:p>
+            <w:pPr>
+              <w:spacing w:before="20" w:after="20"/>
+              <w:jc w:val="center"/>
+              <w:rPr>
+                <w:lang w:val="en-US"/>
+              </w:rPr>
+            </w:pPr>
+            <w:r>
+              <w:rPr>
+                <w:lang w:val="en-US"/>
+              </w:rPr>
+              <w:t>Hopcroft’s and Tarjan’s algorithm to find biconnected components</w:t>
+            </w:r>
+          </w:p>
+        </w:tc>
+        <w:tc>
+          <w:tcPr>
+            <w:tcW w:w="701" w:type="pct"/>
+            <w:vAlign w:val="center"/>
+          </w:tcPr>
+          <w:p>
+            <w:pPr>
+              <w:spacing w:before="20" w:after="20"/>
+              <w:jc w:val="center"/>
+              <w:cnfStyle w:val="000000000000" w:firstRow="0" w:lastRow="0" w:firstColumn="0" w:lastColumn="0" w:oddVBand="0" w:evenVBand="0" w:oddHBand="0" w:evenHBand="0" w:firstRowFirstColumn="0" w:firstRowLastColumn="0" w:lastRowFirstColumn="0" w:lastRowLastColumn="0"/>
+              <w:rPr>
+                <w:lang w:val="en-US"/>
+              </w:rPr>
+            </w:pPr>
+            <w:r>
+              <w:rPr>
+                <w:lang w:val="en-US"/>
+              </w:rPr>
+              <w:t>O(V + E)</w:t>
+            </w:r>
+          </w:p>
+        </w:tc>
+        <w:tc>
+          <w:tcPr>
+            <w:tcW w:w="701" w:type="pct"/>
+            <w:vAlign w:val="center"/>
+          </w:tcPr>
+          <w:p>
+            <w:pPr>
+              <w:spacing w:before="20" w:after="20"/>
+              <w:jc w:val="center"/>
+              <w:cnfStyle w:val="000000000000" w:firstRow="0" w:lastRow="0" w:firstColumn="0" w:lastColumn="0" w:oddVBand="0" w:evenVBand="0" w:oddHBand="0" w:evenHBand="0" w:firstRowFirstColumn="0" w:firstRowLastColumn="0" w:lastRowFirstColumn="0" w:lastRowLastColumn="0"/>
+              <w:rPr>
+                <w:lang w:val="en-US"/>
+              </w:rPr>
+            </w:pPr>
+            <w:r>
+              <w:rPr>
+                <w:lang w:val="en-US"/>
+              </w:rPr>
+              <w:t>O(V)</w:t>
+            </w:r>
+          </w:p>
+        </w:tc>
+        <w:tc>
+          <w:tcPr>
+            <w:tcW w:w="625" w:type="pct"/>
+            <w:vAlign w:val="center"/>
+          </w:tcPr>
+          <w:p>
+            <w:pPr>
+              <w:spacing w:before="20" w:after="20"/>
+              <w:jc w:val="center"/>
+              <w:cnfStyle w:val="000000000000" w:firstRow="0" w:lastRow="0" w:firstColumn="0" w:lastColumn="0" w:oddVBand="0" w:evenVBand="0" w:oddHBand="0" w:evenHBand="0" w:firstRowFirstColumn="0" w:firstRowLastColumn="0" w:lastRowFirstColumn="0" w:lastRowLastColumn="0"/>
+              <w:rPr>
+                <w:rFonts w:cstheme="minorHAnsi"/>
+                <w:lang w:val="en-US"/>
+              </w:rPr>
+            </w:pPr>
+            <w:r>
+              <w:rPr>
+                <w:rFonts w:cstheme="minorHAnsi"/>
+                <w:lang w:val="en-US"/>
+              </w:rPr>
+              <w:t>No</w:t>
+            </w:r>
+          </w:p>
+        </w:tc>
+        <w:tc>
+          <w:tcPr>
+            <w:tcW w:w="674" w:type="pct"/>
+            <w:vAlign w:val="center"/>
+          </w:tcPr>
+          <w:p>
+            <w:pPr>
+              <w:spacing w:before="20" w:after="20"/>
+              <w:jc w:val="center"/>
+              <w:cnfStyle w:val="000000000000" w:firstRow="0" w:lastRow="0" w:firstColumn="0" w:lastColumn="0" w:oddVBand="0" w:evenVBand="0" w:oddHBand="0" w:evenHBand="0" w:firstRowFirstColumn="0" w:firstRowLastColumn="0" w:lastRowFirstColumn="0" w:lastRowLastColumn="0"/>
+              <w:rPr>
+                <w:rFonts w:cstheme="minorHAnsi"/>
+                <w:lang w:val="en-US"/>
+              </w:rPr>
+            </w:pPr>
+            <w:r>
+              <w:rPr>
+                <w:rFonts w:cstheme="minorHAnsi"/>
+                <w:lang w:val="en-US"/>
+              </w:rPr>
+              <w:t>Yes</w:t>
+            </w:r>
+          </w:p>
+        </w:tc>
+        <w:tc>
+          <w:tcPr>
+            <w:tcW w:w="1011" w:type="pct"/>
+            <w:vAlign w:val="center"/>
+          </w:tcPr>
+          <w:p>
+            <w:pPr>
+              <w:spacing w:before="20" w:after="20"/>
+              <w:jc w:val="center"/>
+              <w:cnfStyle w:val="000000000000" w:firstRow="0" w:lastRow="0" w:firstColumn="0" w:lastColumn="0" w:oddVBand="0" w:evenVBand="0" w:oddHBand="0" w:evenHBand="0" w:firstRowFirstColumn="0" w:firstRowLastColumn="0" w:lastRowFirstColumn="0" w:lastRowLastColumn="0"/>
+              <w:rPr>
+                <w:lang w:val="en-US"/>
+              </w:rPr>
             </w:pPr>
             <w:r>
               <w:t>Adjacency list</w:t>
@@ -3934,6 +4072,7 @@
   <w:style w:type="character" w:default="1" w:styleId="DefaultParagraphFont">
     <w:name w:val="Default Paragraph Font"/>
     <w:uiPriority w:val="1"/>
+    <w:semiHidden/>
     <w:unhideWhenUsed/>
   </w:style>
   <w:style w:type="table" w:default="1" w:styleId="TableNormal">

</xml_diff>

<commit_message>
Add Hierholzer's algorithm - directed/undirected version
</commit_message>
<xml_diff>
--- a/Graph theory.docx
+++ b/Graph theory.docx
@@ -314,6 +314,7 @@
                 <w:lang w:val="en-US"/>
               </w:rPr>
             </w:pPr>
+            <w:proofErr w:type="gramStart"/>
             <w:r>
               <w:rPr>
                 <w:lang w:val="en-US"/>
@@ -324,7 +325,14 @@
               <w:rPr>
                 <w:lang w:val="en-US"/>
               </w:rPr>
-              <w:t>(V + E)</w:t>
+              <w:t>(</w:t>
+            </w:r>
+            <w:proofErr w:type="gramEnd"/>
+            <w:r>
+              <w:rPr>
+                <w:lang w:val="en-US"/>
+              </w:rPr>
+              <w:t>V + E)</w:t>
             </w:r>
           </w:p>
         </w:tc>
@@ -471,11 +479,19 @@
                 <w:lang w:val="en-US"/>
               </w:rPr>
             </w:pPr>
-            <w:r>
-              <w:rPr>
-                <w:lang w:val="en-US"/>
-              </w:rPr>
-              <w:t>O(V + E)</w:t>
+            <w:proofErr w:type="gramStart"/>
+            <w:r>
+              <w:rPr>
+                <w:lang w:val="en-US"/>
+              </w:rPr>
+              <w:t>O(</w:t>
+            </w:r>
+            <w:proofErr w:type="gramEnd"/>
+            <w:r>
+              <w:rPr>
+                <w:lang w:val="en-US"/>
+              </w:rPr>
+              <w:t>V + E)</w:t>
             </w:r>
           </w:p>
         </w:tc>
@@ -623,11 +639,19 @@
                 <w:lang w:val="en-US"/>
               </w:rPr>
             </w:pPr>
-            <w:r>
-              <w:rPr>
-                <w:lang w:val="en-US"/>
-              </w:rPr>
-              <w:t>O(V + E)</w:t>
+            <w:proofErr w:type="gramStart"/>
+            <w:r>
+              <w:rPr>
+                <w:lang w:val="en-US"/>
+              </w:rPr>
+              <w:t>O(</w:t>
+            </w:r>
+            <w:proofErr w:type="gramEnd"/>
+            <w:r>
+              <w:rPr>
+                <w:lang w:val="en-US"/>
+              </w:rPr>
+              <w:t>V + E)</w:t>
             </w:r>
           </w:p>
         </w:tc>
@@ -774,11 +798,19 @@
                 <w:lang w:val="en-US"/>
               </w:rPr>
             </w:pPr>
-            <w:r>
-              <w:rPr>
-                <w:lang w:val="en-US"/>
-              </w:rPr>
-              <w:t>O(V + E)</w:t>
+            <w:proofErr w:type="gramStart"/>
+            <w:r>
+              <w:rPr>
+                <w:lang w:val="en-US"/>
+              </w:rPr>
+              <w:t>O(</w:t>
+            </w:r>
+            <w:proofErr w:type="gramEnd"/>
+            <w:r>
+              <w:rPr>
+                <w:lang w:val="en-US"/>
+              </w:rPr>
+              <w:t>V + E)</w:t>
             </w:r>
           </w:p>
         </w:tc>
@@ -926,11 +958,19 @@
                 <w:lang w:val="en-US"/>
               </w:rPr>
             </w:pPr>
-            <w:r>
-              <w:rPr>
-                <w:lang w:val="en-US"/>
-              </w:rPr>
-              <w:t>O(V + E)</w:t>
+            <w:proofErr w:type="gramStart"/>
+            <w:r>
+              <w:rPr>
+                <w:lang w:val="en-US"/>
+              </w:rPr>
+              <w:t>O(</w:t>
+            </w:r>
+            <w:proofErr w:type="gramEnd"/>
+            <w:r>
+              <w:rPr>
+                <w:lang w:val="en-US"/>
+              </w:rPr>
+              <w:t>V + E)</w:t>
             </w:r>
           </w:p>
         </w:tc>
@@ -1071,11 +1111,19 @@
                 <w:lang w:val="en-US"/>
               </w:rPr>
             </w:pPr>
-            <w:r>
-              <w:rPr>
-                <w:lang w:val="en-US"/>
-              </w:rPr>
-              <w:t>O(V * E)</w:t>
+            <w:proofErr w:type="gramStart"/>
+            <w:r>
+              <w:rPr>
+                <w:lang w:val="en-US"/>
+              </w:rPr>
+              <w:t>O(</w:t>
+            </w:r>
+            <w:proofErr w:type="gramEnd"/>
+            <w:r>
+              <w:rPr>
+                <w:lang w:val="en-US"/>
+              </w:rPr>
+              <w:t>V * E)</w:t>
             </w:r>
           </w:p>
         </w:tc>
@@ -1217,11 +1265,19 @@
                 <w:lang w:val="en-US"/>
               </w:rPr>
             </w:pPr>
-            <w:r>
-              <w:rPr>
-                <w:lang w:val="en-US"/>
-              </w:rPr>
-              <w:t>O(E * log(V))</w:t>
+            <w:proofErr w:type="gramStart"/>
+            <w:r>
+              <w:rPr>
+                <w:lang w:val="en-US"/>
+              </w:rPr>
+              <w:t>O(</w:t>
+            </w:r>
+            <w:proofErr w:type="gramEnd"/>
+            <w:r>
+              <w:rPr>
+                <w:lang w:val="en-US"/>
+              </w:rPr>
+              <w:t>E * log(V))</w:t>
             </w:r>
           </w:p>
         </w:tc>
@@ -1368,11 +1424,19 @@
                 <w:lang w:val="en-US"/>
               </w:rPr>
             </w:pPr>
-            <w:r>
-              <w:rPr>
-                <w:lang w:val="en-US"/>
-              </w:rPr>
-              <w:t>O(V + E)</w:t>
+            <w:proofErr w:type="gramStart"/>
+            <w:r>
+              <w:rPr>
+                <w:lang w:val="en-US"/>
+              </w:rPr>
+              <w:t>O(</w:t>
+            </w:r>
+            <w:proofErr w:type="gramEnd"/>
+            <w:r>
+              <w:rPr>
+                <w:lang w:val="en-US"/>
+              </w:rPr>
+              <w:t>V + E)</w:t>
             </w:r>
           </w:p>
         </w:tc>
@@ -1532,11 +1596,19 @@
                 <w:lang w:val="en-US"/>
               </w:rPr>
             </w:pPr>
-            <w:r>
-              <w:rPr>
-                <w:lang w:val="en-US"/>
-              </w:rPr>
-              <w:t>O(V + E)</w:t>
+            <w:proofErr w:type="gramStart"/>
+            <w:r>
+              <w:rPr>
+                <w:lang w:val="en-US"/>
+              </w:rPr>
+              <w:t>O(</w:t>
+            </w:r>
+            <w:proofErr w:type="gramEnd"/>
+            <w:r>
+              <w:rPr>
+                <w:lang w:val="en-US"/>
+              </w:rPr>
+              <w:t>V + E)</w:t>
             </w:r>
           </w:p>
         </w:tc>
@@ -1695,11 +1767,19 @@
                 <w:lang w:val="en-US"/>
               </w:rPr>
             </w:pPr>
-            <w:r>
-              <w:rPr>
-                <w:lang w:val="en-US"/>
-              </w:rPr>
-              <w:t>O(E * log(V))</w:t>
+            <w:proofErr w:type="gramStart"/>
+            <w:r>
+              <w:rPr>
+                <w:lang w:val="en-US"/>
+              </w:rPr>
+              <w:t>O(</w:t>
+            </w:r>
+            <w:proofErr w:type="gramEnd"/>
+            <w:r>
+              <w:rPr>
+                <w:lang w:val="en-US"/>
+              </w:rPr>
+              <w:t>E * log(V))</w:t>
             </w:r>
           </w:p>
         </w:tc>
@@ -1859,12 +1939,14 @@
                 <w:lang w:val="en-US"/>
               </w:rPr>
             </w:pPr>
+            <w:proofErr w:type="gramStart"/>
             <w:r>
               <w:rPr>
                 <w:lang w:val="en-US"/>
               </w:rPr>
               <w:t>O(</w:t>
             </w:r>
+            <w:proofErr w:type="gramEnd"/>
             <w:r>
               <w:rPr>
                 <w:lang w:val="en-US"/>
@@ -2356,11 +2438,19 @@
                 <w:lang w:val="en-US"/>
               </w:rPr>
             </w:pPr>
-            <w:r>
-              <w:rPr>
-                <w:lang w:val="en-US"/>
-              </w:rPr>
-              <w:t>O(E * log(V))</w:t>
+            <w:proofErr w:type="gramStart"/>
+            <w:r>
+              <w:rPr>
+                <w:lang w:val="en-US"/>
+              </w:rPr>
+              <w:t>O(</w:t>
+            </w:r>
+            <w:proofErr w:type="gramEnd"/>
+            <w:r>
+              <w:rPr>
+                <w:lang w:val="en-US"/>
+              </w:rPr>
+              <w:t>E * log(V))</w:t>
             </w:r>
           </w:p>
         </w:tc>
@@ -2522,12 +2612,14 @@
                 <w:lang w:val="en-US"/>
               </w:rPr>
             </w:pPr>
+            <w:proofErr w:type="gramStart"/>
             <w:r>
               <w:rPr>
                 <w:lang w:val="en-US"/>
               </w:rPr>
               <w:t>O(</w:t>
             </w:r>
+            <w:proofErr w:type="gramEnd"/>
             <w:r>
               <w:rPr>
                 <w:lang w:val="en-US"/>
@@ -2823,34 +2915,44 @@
                 <w:lang w:val="en-US"/>
               </w:rPr>
             </w:pPr>
-            <w:r>
-              <w:rPr>
-                <w:lang w:val="en-US"/>
-              </w:rPr>
-              <w:t>O(E * V * log(V))</w:t>
-            </w:r>
-          </w:p>
-        </w:tc>
-        <w:tc>
-          <w:tcPr>
-            <w:tcW w:w="701" w:type="pct"/>
-            <w:vAlign w:val="center"/>
-          </w:tcPr>
-          <w:p>
-            <w:pPr>
-              <w:spacing w:before="20" w:after="20"/>
-              <w:jc w:val="center"/>
-              <w:cnfStyle w:val="000000100000" w:firstRow="0" w:lastRow="0" w:firstColumn="0" w:lastColumn="0" w:oddVBand="0" w:evenVBand="0" w:oddHBand="1" w:evenHBand="0" w:firstRowFirstColumn="0" w:firstRowLastColumn="0" w:lastRowFirstColumn="0" w:lastRowLastColumn="0"/>
-              <w:rPr>
-                <w:lang w:val="en-US"/>
-              </w:rPr>
-            </w:pPr>
+            <w:proofErr w:type="gramStart"/>
             <w:r>
               <w:rPr>
                 <w:lang w:val="en-US"/>
               </w:rPr>
               <w:t>O(</w:t>
             </w:r>
+            <w:proofErr w:type="gramEnd"/>
+            <w:r>
+              <w:rPr>
+                <w:lang w:val="en-US"/>
+              </w:rPr>
+              <w:t>E * V * log(V))</w:t>
+            </w:r>
+          </w:p>
+        </w:tc>
+        <w:tc>
+          <w:tcPr>
+            <w:tcW w:w="701" w:type="pct"/>
+            <w:vAlign w:val="center"/>
+          </w:tcPr>
+          <w:p>
+            <w:pPr>
+              <w:spacing w:before="20" w:after="20"/>
+              <w:jc w:val="center"/>
+              <w:cnfStyle w:val="000000100000" w:firstRow="0" w:lastRow="0" w:firstColumn="0" w:lastColumn="0" w:oddVBand="0" w:evenVBand="0" w:oddHBand="1" w:evenHBand="0" w:firstRowFirstColumn="0" w:firstRowLastColumn="0" w:lastRowFirstColumn="0" w:lastRowLastColumn="0"/>
+              <w:rPr>
+                <w:lang w:val="en-US"/>
+              </w:rPr>
+            </w:pPr>
+            <w:proofErr w:type="gramStart"/>
+            <w:r>
+              <w:rPr>
+                <w:lang w:val="en-US"/>
+              </w:rPr>
+              <w:t>O(</w:t>
+            </w:r>
+            <w:proofErr w:type="gramEnd"/>
             <w:r>
               <w:rPr>
                 <w:lang w:val="en-US"/>
@@ -2977,11 +3079,19 @@
                 <w:lang w:val="en-US"/>
               </w:rPr>
             </w:pPr>
-            <w:r>
-              <w:rPr>
-                <w:lang w:val="en-US"/>
-              </w:rPr>
-              <w:t>O(V + E)</w:t>
+            <w:proofErr w:type="gramStart"/>
+            <w:r>
+              <w:rPr>
+                <w:lang w:val="en-US"/>
+              </w:rPr>
+              <w:t>O(</w:t>
+            </w:r>
+            <w:proofErr w:type="gramEnd"/>
+            <w:r>
+              <w:rPr>
+                <w:lang w:val="en-US"/>
+              </w:rPr>
+              <w:t>V + E)</w:t>
             </w:r>
           </w:p>
         </w:tc>
@@ -3128,11 +3238,19 @@
                 <w:lang w:val="en-US"/>
               </w:rPr>
             </w:pPr>
-            <w:r>
-              <w:rPr>
-                <w:lang w:val="en-US"/>
-              </w:rPr>
-              <w:t>O(V + E)</w:t>
+            <w:proofErr w:type="gramStart"/>
+            <w:r>
+              <w:rPr>
+                <w:lang w:val="en-US"/>
+              </w:rPr>
+              <w:t>O(</w:t>
+            </w:r>
+            <w:proofErr w:type="gramEnd"/>
+            <w:r>
+              <w:rPr>
+                <w:lang w:val="en-US"/>
+              </w:rPr>
+              <w:t>V + E)</w:t>
             </w:r>
           </w:p>
         </w:tc>
@@ -3269,11 +3387,19 @@
                 <w:lang w:val="en-US"/>
               </w:rPr>
             </w:pPr>
-            <w:r>
-              <w:rPr>
-                <w:lang w:val="en-US"/>
-              </w:rPr>
-              <w:t>O(V + E)</w:t>
+            <w:proofErr w:type="gramStart"/>
+            <w:r>
+              <w:rPr>
+                <w:lang w:val="en-US"/>
+              </w:rPr>
+              <w:t>O(</w:t>
+            </w:r>
+            <w:proofErr w:type="gramEnd"/>
+            <w:r>
+              <w:rPr>
+                <w:lang w:val="en-US"/>
+              </w:rPr>
+              <w:t>V + E)</w:t>
             </w:r>
           </w:p>
         </w:tc>
@@ -3405,11 +3531,19 @@
                 <w:lang w:val="en-US"/>
               </w:rPr>
             </w:pPr>
-            <w:r>
-              <w:rPr>
-                <w:lang w:val="en-US"/>
-              </w:rPr>
-              <w:t>O(V + E)</w:t>
+            <w:proofErr w:type="gramStart"/>
+            <w:r>
+              <w:rPr>
+                <w:lang w:val="en-US"/>
+              </w:rPr>
+              <w:t>O(</w:t>
+            </w:r>
+            <w:proofErr w:type="gramEnd"/>
+            <w:r>
+              <w:rPr>
+                <w:lang w:val="en-US"/>
+              </w:rPr>
+              <w:t>V + E)</w:t>
             </w:r>
           </w:p>
         </w:tc>
@@ -3540,11 +3674,19 @@
                 <w:lang w:val="en-US"/>
               </w:rPr>
             </w:pPr>
-            <w:r>
-              <w:rPr>
-                <w:lang w:val="en-US"/>
-              </w:rPr>
-              <w:t>O(V + E)</w:t>
+            <w:proofErr w:type="gramStart"/>
+            <w:r>
+              <w:rPr>
+                <w:lang w:val="en-US"/>
+              </w:rPr>
+              <w:t>O(</w:t>
+            </w:r>
+            <w:proofErr w:type="gramEnd"/>
+            <w:r>
+              <w:rPr>
+                <w:lang w:val="en-US"/>
+              </w:rPr>
+              <w:t>V + E)</w:t>
             </w:r>
           </w:p>
         </w:tc>
@@ -3631,6 +3773,162 @@
               <w:rPr>
                 <w:lang w:val="en-US"/>
               </w:rPr>
+            </w:pPr>
+            <w:r>
+              <w:t>Adjacency list</w:t>
+            </w:r>
+          </w:p>
+        </w:tc>
+      </w:tr>
+      <w:tr>
+        <w:trPr>
+          <w:cnfStyle w:val="000000100000" w:firstRow="0" w:lastRow="0" w:firstColumn="0" w:lastColumn="0" w:oddVBand="0" w:evenVBand="0" w:oddHBand="1" w:evenHBand="0" w:firstRowFirstColumn="0" w:firstRowLastColumn="0" w:lastRowFirstColumn="0" w:lastRowLastColumn="0"/>
+          <w:trHeight w:val="90"/>
+        </w:trPr>
+        <w:tc>
+          <w:tcPr>
+            <w:cnfStyle w:val="001000000000" w:firstRow="0" w:lastRow="0" w:firstColumn="1" w:lastColumn="0" w:oddVBand="0" w:evenVBand="0" w:oddHBand="0" w:evenHBand="0" w:firstRowFirstColumn="0" w:firstRowLastColumn="0" w:lastRowFirstColumn="0" w:lastRowLastColumn="0"/>
+            <w:tcW w:w="1288" w:type="pct"/>
+            <w:vAlign w:val="center"/>
+          </w:tcPr>
+          <w:p>
+            <w:pPr>
+              <w:spacing w:before="20" w:after="20"/>
+              <w:jc w:val="center"/>
+              <w:rPr>
+                <w:lang w:val="en-US"/>
+              </w:rPr>
+            </w:pPr>
+            <w:r>
+              <w:rPr>
+                <w:lang w:val="en-US"/>
+              </w:rPr>
+              <w:t xml:space="preserve">Hierholzer’s algorithm to find Eulerian path </w:t>
+            </w:r>
+            <w:r>
+              <w:rPr>
+                <w:lang w:val="en-US"/>
+              </w:rPr>
+              <w:t>or</w:t>
+            </w:r>
+            <w:r>
+              <w:rPr>
+                <w:lang w:val="en-US"/>
+              </w:rPr>
+              <w:t xml:space="preserve"> cycle</w:t>
+            </w:r>
+          </w:p>
+        </w:tc>
+        <w:tc>
+          <w:tcPr>
+            <w:tcW w:w="701" w:type="pct"/>
+            <w:vAlign w:val="center"/>
+          </w:tcPr>
+          <w:p>
+            <w:pPr>
+              <w:spacing w:before="20" w:after="20"/>
+              <w:jc w:val="center"/>
+              <w:cnfStyle w:val="000000100000" w:firstRow="0" w:lastRow="0" w:firstColumn="0" w:lastColumn="0" w:oddVBand="0" w:evenVBand="0" w:oddHBand="1" w:evenHBand="0" w:firstRowFirstColumn="0" w:firstRowLastColumn="0" w:lastRowFirstColumn="0" w:lastRowLastColumn="0"/>
+              <w:rPr>
+                <w:lang w:val="en-US"/>
+              </w:rPr>
+            </w:pPr>
+            <w:proofErr w:type="gramStart"/>
+            <w:r>
+              <w:rPr>
+                <w:lang w:val="en-US"/>
+              </w:rPr>
+              <w:t>O(</w:t>
+            </w:r>
+            <w:proofErr w:type="gramEnd"/>
+            <w:r>
+              <w:rPr>
+                <w:lang w:val="en-US"/>
+              </w:rPr>
+              <w:t>V + E)</w:t>
+            </w:r>
+          </w:p>
+        </w:tc>
+        <w:tc>
+          <w:tcPr>
+            <w:tcW w:w="701" w:type="pct"/>
+            <w:vAlign w:val="center"/>
+          </w:tcPr>
+          <w:p>
+            <w:pPr>
+              <w:spacing w:before="20" w:after="20"/>
+              <w:jc w:val="center"/>
+              <w:cnfStyle w:val="000000100000" w:firstRow="0" w:lastRow="0" w:firstColumn="0" w:lastColumn="0" w:oddVBand="0" w:evenVBand="0" w:oddHBand="1" w:evenHBand="0" w:firstRowFirstColumn="0" w:firstRowLastColumn="0" w:lastRowFirstColumn="0" w:lastRowLastColumn="0"/>
+              <w:rPr>
+                <w:lang w:val="en-US"/>
+              </w:rPr>
+            </w:pPr>
+            <w:r>
+              <w:rPr>
+                <w:lang w:val="en-US"/>
+              </w:rPr>
+              <w:t>O(V)</w:t>
+            </w:r>
+          </w:p>
+        </w:tc>
+        <w:tc>
+          <w:tcPr>
+            <w:tcW w:w="625" w:type="pct"/>
+            <w:vAlign w:val="center"/>
+          </w:tcPr>
+          <w:p>
+            <w:pPr>
+              <w:spacing w:before="20" w:after="20"/>
+              <w:jc w:val="center"/>
+              <w:cnfStyle w:val="000000100000" w:firstRow="0" w:lastRow="0" w:firstColumn="0" w:lastColumn="0" w:oddVBand="0" w:evenVBand="0" w:oddHBand="1" w:evenHBand="0" w:firstRowFirstColumn="0" w:firstRowLastColumn="0" w:lastRowFirstColumn="0" w:lastRowLastColumn="0"/>
+              <w:rPr>
+                <w:rFonts w:cstheme="minorHAnsi"/>
+                <w:lang w:val="en-US"/>
+              </w:rPr>
+            </w:pPr>
+            <w:r>
+              <w:rPr>
+                <w:rFonts w:cstheme="minorHAnsi"/>
+                <w:lang w:val="en-US"/>
+              </w:rPr>
+              <w:t>Yes</w:t>
+            </w:r>
+          </w:p>
+        </w:tc>
+        <w:tc>
+          <w:tcPr>
+            <w:tcW w:w="674" w:type="pct"/>
+            <w:vAlign w:val="center"/>
+          </w:tcPr>
+          <w:p>
+            <w:pPr>
+              <w:spacing w:before="20" w:after="20"/>
+              <w:jc w:val="center"/>
+              <w:cnfStyle w:val="000000100000" w:firstRow="0" w:lastRow="0" w:firstColumn="0" w:lastColumn="0" w:oddVBand="0" w:evenVBand="0" w:oddHBand="1" w:evenHBand="0" w:firstRowFirstColumn="0" w:firstRowLastColumn="0" w:lastRowFirstColumn="0" w:lastRowLastColumn="0"/>
+              <w:rPr>
+                <w:rFonts w:cstheme="minorHAnsi"/>
+                <w:lang w:val="en-US"/>
+              </w:rPr>
+            </w:pPr>
+            <w:r>
+              <w:rPr>
+                <w:rFonts w:cstheme="minorHAnsi"/>
+                <w:lang w:val="en-US"/>
+              </w:rPr>
+              <w:t>Yes</w:t>
+            </w:r>
+          </w:p>
+        </w:tc>
+        <w:tc>
+          <w:tcPr>
+            <w:tcW w:w="1011" w:type="pct"/>
+            <w:vAlign w:val="center"/>
+          </w:tcPr>
+          <w:p>
+            <w:pPr>
+              <w:spacing w:before="20" w:after="20"/>
+              <w:jc w:val="center"/>
+              <w:cnfStyle w:val="000000100000" w:firstRow="0" w:lastRow="0" w:firstColumn="0" w:lastColumn="0" w:oddVBand="0" w:evenVBand="0" w:oddHBand="1" w:evenHBand="0" w:firstRowFirstColumn="0" w:firstRowLastColumn="0" w:lastRowFirstColumn="0" w:lastRowLastColumn="0"/>
             </w:pPr>
             <w:r>
               <w:t>Adjacency list</w:t>

</xml_diff>